<commit_message>
Updating Deployment and Release doc to reflect the Setup steps as part of it. Rename the setup python script
</commit_message>
<xml_diff>
--- a/Documentation/DeploymentGuide_9DT_v1.1.docx
+++ b/Documentation/DeploymentGuide_9DT_v1.1.docx
@@ -52,6 +52,14 @@
           <w:szCs w:val="20"/>
         </w:rPr>
       </w:pPr>
+    </w:p>
+    <w:p>
+      <w:pPr>
+        <w:pStyle w:val="Heading1"/>
+      </w:pPr>
+      <w:r>
+        <w:t>Snowflake Database:</w:t>
+      </w:r>
     </w:p>
     <w:p>
       <w:pPr>
@@ -129,6 +137,11 @@
           <w:ilvl w:val="1"/>
           <w:numId w:val="5"/>
         </w:numPr>
+        <w:rPr>
+          <w:rStyle w:val="Hyperlink"/>
+          <w:color w:val="auto"/>
+          <w:u w:val="none"/>
+        </w:rPr>
       </w:pPr>
       <w:hyperlink r:id="rId8" w:history="1">
         <w:r>
@@ -142,8 +155,356 @@
     <w:p>
       <w:pPr>
         <w:pStyle w:val="ListParagraph"/>
-        <w:ind w:left="1440"/>
-      </w:pPr>
+        <w:rPr>
+          <w:rStyle w:val="Hyperlink"/>
+          <w:u w:val="none"/>
+        </w:rPr>
+      </w:pPr>
+    </w:p>
+    <w:p>
+      <w:pPr>
+        <w:pStyle w:val="ListParagraph"/>
+        <w:numPr>
+          <w:ilvl w:val="0"/>
+          <w:numId w:val="5"/>
+        </w:numPr>
+      </w:pPr>
+      <w:r>
+        <w:t xml:space="preserve">Locate the Db setup python script under the </w:t>
+      </w:r>
+      <w:r>
+        <w:t>https://github.com/sqlbish/9dt/tree/master/Database/ANALYTICS_GAME</w:t>
+      </w:r>
+      <w:r>
+        <w:t>/</w:t>
+      </w:r>
+      <w:r>
+        <w:t>DB Setup Python Scrip</w:t>
+      </w:r>
+      <w:r>
+        <w:t>t/</w:t>
+      </w:r>
+      <w:r>
+        <w:t>Connect_Snowflake_And_Setup_DBSchema</w:t>
+      </w:r>
+      <w:r>
+        <w:t>.py</w:t>
+      </w:r>
+    </w:p>
+    <w:p>
+      <w:pPr>
+        <w:pStyle w:val="ListParagraph"/>
+      </w:pPr>
+    </w:p>
+    <w:p>
+      <w:pPr>
+        <w:pStyle w:val="ListParagraph"/>
+        <w:numPr>
+          <w:ilvl w:val="0"/>
+          <w:numId w:val="5"/>
+        </w:numPr>
+      </w:pPr>
+      <w:r>
+        <w:t xml:space="preserve">Open Python Ide or command prompt and run the </w:t>
+      </w:r>
+      <w:r>
+        <w:t>Connect_Snowflake_And_Setup_DBSchema</w:t>
+      </w:r>
+      <w:r>
+        <w:t>.py</w:t>
+      </w:r>
+      <w:r>
+        <w:t xml:space="preserve"> script</w:t>
+      </w:r>
+    </w:p>
+    <w:p>
+      <w:pPr>
+        <w:pStyle w:val="ListParagraph"/>
+      </w:pPr>
+    </w:p>
+    <w:p>
+      <w:pPr>
+        <w:pStyle w:val="ListParagraph"/>
+        <w:numPr>
+          <w:ilvl w:val="1"/>
+          <w:numId w:val="5"/>
+        </w:numPr>
+      </w:pPr>
+      <w:r>
+        <w:t>This will create the database in snowflake if not exists along with required role permissions</w:t>
+      </w:r>
+    </w:p>
+    <w:p>
+      <w:pPr>
+        <w:pStyle w:val="ListParagraph"/>
+        <w:numPr>
+          <w:ilvl w:val="1"/>
+          <w:numId w:val="5"/>
+        </w:numPr>
+      </w:pPr>
+      <w:r>
+        <w:t>It will then create the Schemas under the database]</w:t>
+      </w:r>
+    </w:p>
+    <w:p>
+      <w:pPr>
+        <w:pStyle w:val="ListParagraph"/>
+        <w:numPr>
+          <w:ilvl w:val="1"/>
+          <w:numId w:val="5"/>
+        </w:numPr>
+      </w:pPr>
+      <w:r>
+        <w:t>It will create three Warehouse sizes in snowflake. Warehouse in Snowflake which is also called Virtual Data Warehouse is the compute space in Snowflake which provides compute resources to executed queries</w:t>
+      </w:r>
+    </w:p>
+    <w:p>
+      <w:pPr>
+        <w:pStyle w:val="ListParagraph"/>
+        <w:numPr>
+          <w:ilvl w:val="1"/>
+          <w:numId w:val="5"/>
+        </w:numPr>
+      </w:pPr>
+      <w:r>
+        <w:t>Lastly, it will create the Staging tables, Dimensional tables and Views</w:t>
+      </w:r>
+    </w:p>
+    <w:p/>
+    <w:p>
+      <w:pPr>
+        <w:pStyle w:val="Heading1"/>
+      </w:pPr>
+      <w:proofErr w:type="spellStart"/>
+      <w:r>
+        <w:t>Matillion</w:t>
+      </w:r>
+      <w:proofErr w:type="spellEnd"/>
+      <w:r>
+        <w:t xml:space="preserve"> ETL</w:t>
+      </w:r>
+    </w:p>
+    <w:p>
+      <w:pPr>
+        <w:pStyle w:val="ListParagraph"/>
+        <w:numPr>
+          <w:ilvl w:val="0"/>
+          <w:numId w:val="15"/>
+        </w:numPr>
+      </w:pPr>
+      <w:r>
+        <w:t>Pull the Snowflake</w:t>
+      </w:r>
+      <w:r>
+        <w:t xml:space="preserve"> </w:t>
+      </w:r>
+      <w:r>
+        <w:t xml:space="preserve">Scripts from the following </w:t>
+      </w:r>
+      <w:r>
+        <w:t xml:space="preserve">GitHub </w:t>
+      </w:r>
+      <w:hyperlink r:id="rId9" w:history="1">
+        <w:r>
+          <w:rPr>
+            <w:color w:val="0366D6"/>
+            <w:u w:val="single"/>
+          </w:rPr>
+          <w:t>BI</w:t>
+        </w:r>
+      </w:hyperlink>
+      <w:r>
+        <w:t>/</w:t>
+      </w:r>
+      <w:hyperlink r:id="rId10" w:history="1">
+        <w:r>
+          <w:rPr>
+            <w:color w:val="0366D6"/>
+            <w:u w:val="single"/>
+          </w:rPr>
+          <w:t>Insights-Platform</w:t>
+        </w:r>
+      </w:hyperlink>
+      <w:r>
+        <w:t xml:space="preserve"> (</w:t>
+      </w:r>
+      <w:r>
+        <w:t>Master branch</w:t>
+      </w:r>
+      <w:r>
+        <w:t>)</w:t>
+      </w:r>
+    </w:p>
+    <w:p>
+      <w:pPr>
+        <w:pStyle w:val="ListParagraph"/>
+        <w:numPr>
+          <w:ilvl w:val="1"/>
+          <w:numId w:val="15"/>
+        </w:numPr>
+        <w:rPr>
+          <w:rStyle w:val="Hyperlink"/>
+          <w:color w:val="auto"/>
+          <w:u w:val="none"/>
+        </w:rPr>
+      </w:pPr>
+      <w:hyperlink r:id="rId11" w:history="1">
+        <w:r>
+          <w:rPr>
+            <w:rStyle w:val="Hyperlink"/>
+          </w:rPr>
+          <w:t>https://github.com/sqlbish/9dt</w:t>
+        </w:r>
+      </w:hyperlink>
+    </w:p>
+    <w:p>
+      <w:pPr>
+        <w:pStyle w:val="ListParagraph"/>
+        <w:numPr>
+          <w:ilvl w:val="0"/>
+          <w:numId w:val="15"/>
+        </w:numPr>
+      </w:pPr>
+      <w:r>
+        <w:t xml:space="preserve">Locate the </w:t>
+      </w:r>
+      <w:proofErr w:type="spellStart"/>
+      <w:r>
+        <w:t>Matillion</w:t>
+      </w:r>
+      <w:proofErr w:type="spellEnd"/>
+      <w:r>
+        <w:t xml:space="preserve"> ETL JSON export under the </w:t>
+      </w:r>
+      <w:hyperlink r:id="rId12" w:history="1">
+        <w:r>
+          <w:rPr>
+            <w:rStyle w:val="Hyperlink"/>
+          </w:rPr>
+          <w:t>https://github.com/sqlbish/9dt/blob/master/Matillion%20ETL%20Project/Import_9DT.json</w:t>
+        </w:r>
+      </w:hyperlink>
+    </w:p>
+    <w:p>
+      <w:pPr>
+        <w:pStyle w:val="ListParagraph"/>
+        <w:numPr>
+          <w:ilvl w:val="0"/>
+          <w:numId w:val="15"/>
+        </w:numPr>
+      </w:pPr>
+      <w:r>
+        <w:t xml:space="preserve">Go to </w:t>
+      </w:r>
+      <w:hyperlink r:id="rId13" w:history="1">
+        <w:r>
+          <w:rPr>
+            <w:rStyle w:val="Hyperlink"/>
+          </w:rPr>
+          <w:t>https://aws-</w:t>
+        </w:r>
+        <w:r>
+          <w:rPr>
+            <w:rStyle w:val="Hyperlink"/>
+          </w:rPr>
+          <w:t>matXXX</w:t>
+        </w:r>
+        <w:r>
+          <w:rPr>
+            <w:rStyle w:val="Hyperlink"/>
+          </w:rPr>
+          <w:t>-01/</w:t>
+        </w:r>
+      </w:hyperlink>
+      <w:r>
+        <w:t xml:space="preserve"> server</w:t>
+      </w:r>
+    </w:p>
+    <w:p>
+      <w:pPr>
+        <w:pStyle w:val="ListParagraph"/>
+        <w:numPr>
+          <w:ilvl w:val="0"/>
+          <w:numId w:val="15"/>
+        </w:numPr>
+      </w:pPr>
+      <w:r>
+        <w:t xml:space="preserve">After </w:t>
+      </w:r>
+      <w:proofErr w:type="spellStart"/>
+      <w:r>
+        <w:t>loggin</w:t>
+      </w:r>
+      <w:proofErr w:type="spellEnd"/>
+      <w:r>
+        <w:t xml:space="preserve"> </w:t>
+      </w:r>
+      <w:proofErr w:type="gramStart"/>
+      <w:r>
+        <w:t>in ,</w:t>
+      </w:r>
+      <w:proofErr w:type="gramEnd"/>
+      <w:r>
+        <w:t xml:space="preserve"> create a </w:t>
+      </w:r>
+      <w:proofErr w:type="spellStart"/>
+      <w:r>
+        <w:t>Matillion</w:t>
+      </w:r>
+      <w:proofErr w:type="spellEnd"/>
+      <w:r>
+        <w:t xml:space="preserve"> Project</w:t>
+      </w:r>
+    </w:p>
+    <w:p>
+      <w:pPr>
+        <w:pStyle w:val="ListParagraph"/>
+        <w:numPr>
+          <w:ilvl w:val="0"/>
+          <w:numId w:val="15"/>
+        </w:numPr>
+      </w:pPr>
+      <w:r>
+        <w:t xml:space="preserve">When Create </w:t>
+      </w:r>
+      <w:proofErr w:type="spellStart"/>
+      <w:r>
+        <w:t>matillion</w:t>
+      </w:r>
+      <w:proofErr w:type="spellEnd"/>
+      <w:r>
+        <w:t xml:space="preserve"> project, it will ask for Snowflake Database Environment connection</w:t>
+      </w:r>
+    </w:p>
+    <w:p>
+      <w:pPr>
+        <w:pStyle w:val="ListParagraph"/>
+        <w:numPr>
+          <w:ilvl w:val="0"/>
+          <w:numId w:val="15"/>
+        </w:numPr>
+      </w:pPr>
+      <w:r>
+        <w:t>Use the Database, schemas, and roles created during the Snowflake Database section above</w:t>
+      </w:r>
+    </w:p>
+    <w:p>
+      <w:pPr>
+        <w:pStyle w:val="ListParagraph"/>
+        <w:numPr>
+          <w:ilvl w:val="0"/>
+          <w:numId w:val="15"/>
+        </w:numPr>
+      </w:pPr>
+      <w:r>
+        <w:t xml:space="preserve">Once project is created, import the </w:t>
+      </w:r>
+      <w:r>
+        <w:t>Import_9DT.json</w:t>
+      </w:r>
+      <w:r>
+        <w:t xml:space="preserve"> into the project.</w:t>
+      </w:r>
       <w:bookmarkStart w:id="0" w:name="_GoBack"/>
       <w:bookmarkEnd w:id="0"/>
     </w:p>
@@ -617,6 +978,92 @@
     </w:lvl>
   </w:abstractNum>
   <w:abstractNum w:abstractNumId="5" w15:restartNumberingAfterBreak="0">
+    <w:nsid w:val="2E82689E"/>
+    <w:multiLevelType w:val="hybridMultilevel"/>
+    <w:tmpl w:val="DE18D6E2"/>
+    <w:lvl w:ilvl="0" w:tplc="0409000F">
+      <w:start w:val="1"/>
+      <w:numFmt w:val="decimal"/>
+      <w:lvlText w:val="%1."/>
+      <w:lvlJc w:val="left"/>
+      <w:pPr>
+        <w:ind w:left="720" w:hanging="360"/>
+      </w:pPr>
+    </w:lvl>
+    <w:lvl w:ilvl="1" w:tplc="04090019">
+      <w:start w:val="1"/>
+      <w:numFmt w:val="lowerLetter"/>
+      <w:lvlText w:val="%2."/>
+      <w:lvlJc w:val="left"/>
+      <w:pPr>
+        <w:ind w:left="1440" w:hanging="360"/>
+      </w:pPr>
+    </w:lvl>
+    <w:lvl w:ilvl="2" w:tplc="0409001B">
+      <w:start w:val="1"/>
+      <w:numFmt w:val="lowerRoman"/>
+      <w:lvlText w:val="%3."/>
+      <w:lvlJc w:val="right"/>
+      <w:pPr>
+        <w:ind w:left="2160" w:hanging="180"/>
+      </w:pPr>
+    </w:lvl>
+    <w:lvl w:ilvl="3" w:tplc="0409000F" w:tentative="1">
+      <w:start w:val="1"/>
+      <w:numFmt w:val="decimal"/>
+      <w:lvlText w:val="%4."/>
+      <w:lvlJc w:val="left"/>
+      <w:pPr>
+        <w:ind w:left="2880" w:hanging="360"/>
+      </w:pPr>
+    </w:lvl>
+    <w:lvl w:ilvl="4" w:tplc="04090019" w:tentative="1">
+      <w:start w:val="1"/>
+      <w:numFmt w:val="lowerLetter"/>
+      <w:lvlText w:val="%5."/>
+      <w:lvlJc w:val="left"/>
+      <w:pPr>
+        <w:ind w:left="3600" w:hanging="360"/>
+      </w:pPr>
+    </w:lvl>
+    <w:lvl w:ilvl="5" w:tplc="0409001B" w:tentative="1">
+      <w:start w:val="1"/>
+      <w:numFmt w:val="lowerRoman"/>
+      <w:lvlText w:val="%6."/>
+      <w:lvlJc w:val="right"/>
+      <w:pPr>
+        <w:ind w:left="4320" w:hanging="180"/>
+      </w:pPr>
+    </w:lvl>
+    <w:lvl w:ilvl="6" w:tplc="0409000F" w:tentative="1">
+      <w:start w:val="1"/>
+      <w:numFmt w:val="decimal"/>
+      <w:lvlText w:val="%7."/>
+      <w:lvlJc w:val="left"/>
+      <w:pPr>
+        <w:ind w:left="5040" w:hanging="360"/>
+      </w:pPr>
+    </w:lvl>
+    <w:lvl w:ilvl="7" w:tplc="04090019" w:tentative="1">
+      <w:start w:val="1"/>
+      <w:numFmt w:val="lowerLetter"/>
+      <w:lvlText w:val="%8."/>
+      <w:lvlJc w:val="left"/>
+      <w:pPr>
+        <w:ind w:left="5760" w:hanging="360"/>
+      </w:pPr>
+    </w:lvl>
+    <w:lvl w:ilvl="8" w:tplc="0409001B" w:tentative="1">
+      <w:start w:val="1"/>
+      <w:numFmt w:val="lowerRoman"/>
+      <w:lvlText w:val="%9."/>
+      <w:lvlJc w:val="right"/>
+      <w:pPr>
+        <w:ind w:left="6480" w:hanging="180"/>
+      </w:pPr>
+    </w:lvl>
+  </w:abstractNum>
+  <w:abstractNum w:abstractNumId="6" w15:restartNumberingAfterBreak="0">
     <w:nsid w:val="381C3999"/>
     <w:multiLevelType w:val="hybridMultilevel"/>
     <w:tmpl w:val="A9DCF4AE"/>
@@ -702,7 +1149,7 @@
       </w:pPr>
     </w:lvl>
   </w:abstractNum>
-  <w:abstractNum w:abstractNumId="6" w15:restartNumberingAfterBreak="0">
+  <w:abstractNum w:abstractNumId="7" w15:restartNumberingAfterBreak="0">
     <w:nsid w:val="3B864B28"/>
     <w:multiLevelType w:val="hybridMultilevel"/>
     <w:tmpl w:val="2B30444C"/>
@@ -788,7 +1235,7 @@
       </w:pPr>
     </w:lvl>
   </w:abstractNum>
-  <w:abstractNum w:abstractNumId="7" w15:restartNumberingAfterBreak="0">
+  <w:abstractNum w:abstractNumId="8" w15:restartNumberingAfterBreak="0">
     <w:nsid w:val="3CBC431A"/>
     <w:multiLevelType w:val="hybridMultilevel"/>
     <w:tmpl w:val="E92E0D62"/>
@@ -874,10 +1321,10 @@
       </w:pPr>
     </w:lvl>
   </w:abstractNum>
-  <w:abstractNum w:abstractNumId="8" w15:restartNumberingAfterBreak="0">
+  <w:abstractNum w:abstractNumId="9" w15:restartNumberingAfterBreak="0">
     <w:nsid w:val="49F86A78"/>
     <w:multiLevelType w:val="hybridMultilevel"/>
-    <w:tmpl w:val="EC786D0E"/>
+    <w:tmpl w:val="DE18D6E2"/>
     <w:lvl w:ilvl="0" w:tplc="0409000F">
       <w:start w:val="1"/>
       <w:numFmt w:val="decimal"/>
@@ -960,7 +1407,7 @@
       </w:pPr>
     </w:lvl>
   </w:abstractNum>
-  <w:abstractNum w:abstractNumId="9" w15:restartNumberingAfterBreak="0">
+  <w:abstractNum w:abstractNumId="10" w15:restartNumberingAfterBreak="0">
     <w:nsid w:val="5989266F"/>
     <w:multiLevelType w:val="hybridMultilevel"/>
     <w:tmpl w:val="3E6C0B6C"/>
@@ -1046,7 +1493,7 @@
       </w:pPr>
     </w:lvl>
   </w:abstractNum>
-  <w:abstractNum w:abstractNumId="10" w15:restartNumberingAfterBreak="0">
+  <w:abstractNum w:abstractNumId="11" w15:restartNumberingAfterBreak="0">
     <w:nsid w:val="5E8E49F6"/>
     <w:multiLevelType w:val="hybridMultilevel"/>
     <w:tmpl w:val="3886C1E2"/>
@@ -1132,7 +1579,7 @@
       </w:pPr>
     </w:lvl>
   </w:abstractNum>
-  <w:abstractNum w:abstractNumId="11" w15:restartNumberingAfterBreak="0">
+  <w:abstractNum w:abstractNumId="12" w15:restartNumberingAfterBreak="0">
     <w:nsid w:val="728121D2"/>
     <w:multiLevelType w:val="hybridMultilevel"/>
     <w:tmpl w:val="6E7AA3AC"/>
@@ -1245,7 +1692,7 @@
       </w:rPr>
     </w:lvl>
   </w:abstractNum>
-  <w:abstractNum w:abstractNumId="12" w15:restartNumberingAfterBreak="0">
+  <w:abstractNum w:abstractNumId="13" w15:restartNumberingAfterBreak="0">
     <w:nsid w:val="78453818"/>
     <w:multiLevelType w:val="hybridMultilevel"/>
     <w:tmpl w:val="7CF661F4"/>
@@ -1358,35 +1805,121 @@
       </w:rPr>
     </w:lvl>
   </w:abstractNum>
+  <w:abstractNum w:abstractNumId="14" w15:restartNumberingAfterBreak="0">
+    <w:nsid w:val="786D4CD6"/>
+    <w:multiLevelType w:val="hybridMultilevel"/>
+    <w:tmpl w:val="F7F40E98"/>
+    <w:lvl w:ilvl="0" w:tplc="0409000F">
+      <w:start w:val="1"/>
+      <w:numFmt w:val="decimal"/>
+      <w:lvlText w:val="%1."/>
+      <w:lvlJc w:val="left"/>
+      <w:pPr>
+        <w:ind w:left="720" w:hanging="360"/>
+      </w:pPr>
+    </w:lvl>
+    <w:lvl w:ilvl="1" w:tplc="04090019" w:tentative="1">
+      <w:start w:val="1"/>
+      <w:numFmt w:val="lowerLetter"/>
+      <w:lvlText w:val="%2."/>
+      <w:lvlJc w:val="left"/>
+      <w:pPr>
+        <w:ind w:left="1440" w:hanging="360"/>
+      </w:pPr>
+    </w:lvl>
+    <w:lvl w:ilvl="2" w:tplc="0409001B" w:tentative="1">
+      <w:start w:val="1"/>
+      <w:numFmt w:val="lowerRoman"/>
+      <w:lvlText w:val="%3."/>
+      <w:lvlJc w:val="right"/>
+      <w:pPr>
+        <w:ind w:left="2160" w:hanging="180"/>
+      </w:pPr>
+    </w:lvl>
+    <w:lvl w:ilvl="3" w:tplc="0409000F" w:tentative="1">
+      <w:start w:val="1"/>
+      <w:numFmt w:val="decimal"/>
+      <w:lvlText w:val="%4."/>
+      <w:lvlJc w:val="left"/>
+      <w:pPr>
+        <w:ind w:left="2880" w:hanging="360"/>
+      </w:pPr>
+    </w:lvl>
+    <w:lvl w:ilvl="4" w:tplc="04090019" w:tentative="1">
+      <w:start w:val="1"/>
+      <w:numFmt w:val="lowerLetter"/>
+      <w:lvlText w:val="%5."/>
+      <w:lvlJc w:val="left"/>
+      <w:pPr>
+        <w:ind w:left="3600" w:hanging="360"/>
+      </w:pPr>
+    </w:lvl>
+    <w:lvl w:ilvl="5" w:tplc="0409001B" w:tentative="1">
+      <w:start w:val="1"/>
+      <w:numFmt w:val="lowerRoman"/>
+      <w:lvlText w:val="%6."/>
+      <w:lvlJc w:val="right"/>
+      <w:pPr>
+        <w:ind w:left="4320" w:hanging="180"/>
+      </w:pPr>
+    </w:lvl>
+    <w:lvl w:ilvl="6" w:tplc="0409000F" w:tentative="1">
+      <w:start w:val="1"/>
+      <w:numFmt w:val="decimal"/>
+      <w:lvlText w:val="%7."/>
+      <w:lvlJc w:val="left"/>
+      <w:pPr>
+        <w:ind w:left="5040" w:hanging="360"/>
+      </w:pPr>
+    </w:lvl>
+    <w:lvl w:ilvl="7" w:tplc="04090019" w:tentative="1">
+      <w:start w:val="1"/>
+      <w:numFmt w:val="lowerLetter"/>
+      <w:lvlText w:val="%8."/>
+      <w:lvlJc w:val="left"/>
+      <w:pPr>
+        <w:ind w:left="5760" w:hanging="360"/>
+      </w:pPr>
+    </w:lvl>
+    <w:lvl w:ilvl="8" w:tplc="0409001B" w:tentative="1">
+      <w:start w:val="1"/>
+      <w:numFmt w:val="lowerRoman"/>
+      <w:lvlText w:val="%9."/>
+      <w:lvlJc w:val="right"/>
+      <w:pPr>
+        <w:ind w:left="6480" w:hanging="180"/>
+      </w:pPr>
+    </w:lvl>
+  </w:abstractNum>
   <w:num w:numId="1">
-    <w:abstractNumId w:val="9"/>
+    <w:abstractNumId w:val="10"/>
   </w:num>
   <w:num w:numId="2">
     <w:abstractNumId w:val="0"/>
   </w:num>
   <w:num w:numId="3">
-    <w:abstractNumId w:val="10"/>
+    <w:abstractNumId w:val="11"/>
   </w:num>
   <w:num w:numId="4">
     <w:abstractNumId w:val="4"/>
   </w:num>
   <w:num w:numId="5">
-    <w:abstractNumId w:val="8"/>
+    <w:abstractNumId w:val="9"/>
   </w:num>
   <w:num w:numId="6">
     <w:abstractNumId w:val="1"/>
   </w:num>
   <w:num w:numId="7">
+    <w:abstractNumId w:val="7"/>
+  </w:num>
+  <w:num w:numId="8">
+    <w:abstractNumId w:val="8"/>
+  </w:num>
+  <w:num w:numId="9">
     <w:abstractNumId w:val="6"/>
   </w:num>
-  <w:num w:numId="8">
-    <w:abstractNumId w:val="7"/>
-  </w:num>
-  <w:num w:numId="9">
-    <w:abstractNumId w:val="5"/>
-  </w:num>
   <w:num w:numId="10">
-    <w:abstractNumId w:val="12"/>
+    <w:abstractNumId w:val="13"/>
   </w:num>
   <w:num w:numId="11">
     <w:abstractNumId w:val="3"/>
@@ -1395,7 +1928,13 @@
     <w:abstractNumId w:val="2"/>
   </w:num>
   <w:num w:numId="13">
-    <w:abstractNumId w:val="11"/>
+    <w:abstractNumId w:val="12"/>
+  </w:num>
+  <w:num w:numId="14">
+    <w:abstractNumId w:val="14"/>
+  </w:num>
+  <w:num w:numId="15">
+    <w:abstractNumId w:val="5"/>
   </w:num>
 </w:numbering>
 </file>
@@ -1844,7 +2383,6 @@
   <w:style w:type="character" w:default="1" w:styleId="DefaultParagraphFont">
     <w:name w:val="Default Paragraph Font"/>
     <w:uiPriority w:val="1"/>
-    <w:semiHidden/>
     <w:unhideWhenUsed/>
   </w:style>
   <w:style w:type="table" w:default="1" w:styleId="TableNormal">
@@ -2729,7 +3267,7 @@
 </file>
 
 <file path=customXml/itemProps1.xml><?xml version="1.0" encoding="utf-8"?>
-<ds:datastoreItem xmlns:ds="http://schemas.openxmlformats.org/officeDocument/2006/customXml" ds:itemID="{9C4FC2B3-7151-4047-897A-8351C44B7D97}">
+<ds:datastoreItem xmlns:ds="http://schemas.openxmlformats.org/officeDocument/2006/customXml" ds:itemID="{55A86F16-F7A9-4048-8240-9CC9F591143F}">
   <ds:schemaRefs>
     <ds:schemaRef ds:uri="http://schemas.openxmlformats.org/officeDocument/2006/bibliography"/>
   </ds:schemaRefs>

</xml_diff>